<commit_message>
Finished Competition Registration Form
Updated the registration form and saved the file as a .jpg as was
specified in the document as the format required.
</commit_message>
<xml_diff>
--- a/Documentation/f14 sr design registration form - Pluvali.docx
+++ b/Documentation/f14 sr design registration form - Pluvali.docx
@@ -1193,47 +1193,72 @@
     </w:p>
     <w:p>
       <w:pPr>
-        <w:ind w:left="360"/>
-        <w:rPr>
-          <w:color w:val="FF0000"/>
-          <w:sz w:val="24"/>
-          <w:szCs w:val="24"/>
-          <w:u w:val="single"/>
-        </w:rPr>
-      </w:pPr>
-      <w:r>
-        <w:rPr>
-          <w:color w:val="FF0000"/>
-          <w:sz w:val="24"/>
-          <w:szCs w:val="24"/>
-          <w:u w:val="single"/>
-        </w:rPr>
-        <w:t>You should find a picture that represents coping in some clear way</w:t>
-      </w:r>
-      <w:r>
-        <w:rPr>
-          <w:color w:val="FF0000"/>
-          <w:sz w:val="24"/>
-          <w:szCs w:val="24"/>
-          <w:u w:val="single"/>
-        </w:rPr>
-        <w:t>.</w:t>
-      </w:r>
-    </w:p>
-    <w:p>
-      <w:pPr>
-        <w:rPr>
-          <w:sz w:val="24"/>
-          <w:szCs w:val="24"/>
-          <w:u w:val="single"/>
-        </w:rPr>
-      </w:pPr>
-      <w:r>
-        <w:rPr>
-          <w:sz w:val="24"/>
-          <w:szCs w:val="24"/>
-          <w:u w:val="single"/>
-        </w:rPr>
+        <w:jc w:val="center"/>
+        <w:rPr>
+          <w:sz w:val="24"/>
+          <w:szCs w:val="24"/>
+          <w:u w:val="single"/>
+        </w:rPr>
+      </w:pPr>
+      <w:r>
+        <w:rPr>
+          <w:noProof/>
+          <w:sz w:val="24"/>
+          <w:szCs w:val="24"/>
+          <w:u w:val="single"/>
+        </w:rPr>
+        <w:drawing>
+          <wp:inline distT="0" distB="0" distL="0" distR="0">
+            <wp:extent cx="2258483" cy="2638517"/>
+            <wp:effectExtent l="19050" t="0" r="8467" b="0"/>
+            <wp:docPr id="3" name="Picture 2" descr="coping_pic.jpg"/>
+            <wp:cNvGraphicFramePr>
+              <a:graphicFrameLocks xmlns:a="http://schemas.openxmlformats.org/drawingml/2006/main" noChangeAspect="1"/>
+            </wp:cNvGraphicFramePr>
+            <a:graphic xmlns:a="http://schemas.openxmlformats.org/drawingml/2006/main">
+              <a:graphicData uri="http://schemas.openxmlformats.org/drawingml/2006/picture">
+                <pic:pic xmlns:pic="http://schemas.openxmlformats.org/drawingml/2006/picture">
+                  <pic:nvPicPr>
+                    <pic:cNvPr id="0" name="coping_pic.jpg"/>
+                    <pic:cNvPicPr/>
+                  </pic:nvPicPr>
+                  <pic:blipFill>
+                    <a:blip r:embed="rId11"/>
+                    <a:stretch>
+                      <a:fillRect/>
+                    </a:stretch>
+                  </pic:blipFill>
+                  <pic:spPr>
+                    <a:xfrm>
+                      <a:off x="0" y="0"/>
+                      <a:ext cx="2261022" cy="2641483"/>
+                    </a:xfrm>
+                    <a:prstGeom prst="rect">
+                      <a:avLst/>
+                    </a:prstGeom>
+                  </pic:spPr>
+                </pic:pic>
+              </a:graphicData>
+            </a:graphic>
+          </wp:inline>
+        </w:drawing>
+      </w:r>
+    </w:p>
+    <w:p>
+      <w:pPr>
+        <w:rPr>
+          <w:sz w:val="24"/>
+          <w:szCs w:val="24"/>
+          <w:u w:val="single"/>
+        </w:rPr>
+      </w:pPr>
+      <w:r>
+        <w:rPr>
+          <w:sz w:val="24"/>
+          <w:szCs w:val="24"/>
+          <w:u w:val="single"/>
+        </w:rPr>
+        <w:lastRenderedPageBreak/>
         <w:tab/>
       </w:r>
       <w:r>
@@ -1438,7 +1463,6 @@
       <w:bookmarkStart w:id="0" w:name="_GoBack"/>
       <w:bookmarkEnd w:id="0"/>
       <w:r>
-        <w:lastRenderedPageBreak/>
         <w:t>_</w:t>
       </w:r>
       <w:r>
@@ -1554,8 +1578,8 @@
     </w:p>
     <w:p/>
     <w:sectPr>
-      <w:headerReference w:type="default" r:id="rId11"/>
-      <w:footerReference w:type="default" r:id="rId12"/>
+      <w:headerReference w:type="default" r:id="rId12"/>
+      <w:footerReference w:type="default" r:id="rId13"/>
       <w:type w:val="continuous"/>
       <w:pgSz w:w="12240" w:h="15840"/>
       <w:pgMar w:top="1440" w:right="1440" w:bottom="1440" w:left="1440" w:header="450" w:footer="720" w:gutter="0"/>
@@ -2952,12 +2976,12 @@
 </file>
 
 <file path=customXml/item1.xml><?xml version="1.0" encoding="utf-8"?>
-<p:properties xmlns:p="http://schemas.microsoft.com/office/2006/metadata/properties" xmlns:xsi="http://www.w3.org/2001/XMLSchema-instance">
-  <documentManagement>
-    <PublishingExpirationDate xmlns="http://schemas.microsoft.com/sharepoint/v3" xsi:nil="true"/>
-    <PublishingStartDate xmlns="http://schemas.microsoft.com/sharepoint/v3" xsi:nil="true"/>
-  </documentManagement>
-</p:properties>
+<?mso-contentType ?>
+<FormTemplates xmlns="http://schemas.microsoft.com/sharepoint/v3/contenttype/forms">
+  <Display>DocumentLibraryForm</Display>
+  <Edit>DocumentLibraryForm</Edit>
+  <New>DocumentLibraryForm</New>
+</FormTemplates>
 </file>
 
 <file path=customXml/item2.xml><?xml version="1.0" encoding="utf-8"?>
@@ -3027,19 +3051,18 @@
 </file>
 
 <file path=customXml/item3.xml><?xml version="1.0" encoding="utf-8"?>
-<?mso-contentType ?>
-<FormTemplates xmlns="http://schemas.microsoft.com/sharepoint/v3/contenttype/forms">
-  <Display>DocumentLibraryForm</Display>
-  <Edit>DocumentLibraryForm</Edit>
-  <New>DocumentLibraryForm</New>
-</FormTemplates>
+<p:properties xmlns:p="http://schemas.microsoft.com/office/2006/metadata/properties" xmlns:xsi="http://www.w3.org/2001/XMLSchema-instance">
+  <documentManagement>
+    <PublishingExpirationDate xmlns="http://schemas.microsoft.com/sharepoint/v3" xsi:nil="true"/>
+    <PublishingStartDate xmlns="http://schemas.microsoft.com/sharepoint/v3" xsi:nil="true"/>
+  </documentManagement>
+</p:properties>
 </file>
 
 <file path=customXml/itemProps1.xml><?xml version="1.0" encoding="utf-8"?>
-<ds:datastoreItem xmlns:ds="http://schemas.openxmlformats.org/officeDocument/2006/customXml" ds:itemID="{669FFD94-0E0B-4AE0-A817-5CE63D963921}">
+<ds:datastoreItem xmlns:ds="http://schemas.openxmlformats.org/officeDocument/2006/customXml" ds:itemID="{019C7001-16DF-4B1D-A947-EF8AE2462F05}">
   <ds:schemaRefs>
-    <ds:schemaRef ds:uri="http://schemas.microsoft.com/office/2006/metadata/properties"/>
-    <ds:schemaRef ds:uri="http://schemas.microsoft.com/sharepoint/v3"/>
+    <ds:schemaRef ds:uri="http://schemas.microsoft.com/sharepoint/v3/contenttype/forms"/>
   </ds:schemaRefs>
 </ds:datastoreItem>
 </file>
@@ -3062,9 +3085,10 @@
 </file>
 
 <file path=customXml/itemProps3.xml><?xml version="1.0" encoding="utf-8"?>
-<ds:datastoreItem xmlns:ds="http://schemas.openxmlformats.org/officeDocument/2006/customXml" ds:itemID="{019C7001-16DF-4B1D-A947-EF8AE2462F05}">
+<ds:datastoreItem xmlns:ds="http://schemas.openxmlformats.org/officeDocument/2006/customXml" ds:itemID="{669FFD94-0E0B-4AE0-A817-5CE63D963921}">
   <ds:schemaRefs>
-    <ds:schemaRef ds:uri="http://schemas.microsoft.com/sharepoint/v3/contenttype/forms"/>
+    <ds:schemaRef ds:uri="http://schemas.microsoft.com/office/2006/metadata/properties"/>
+    <ds:schemaRef ds:uri="http://schemas.microsoft.com/sharepoint/v3"/>
   </ds:schemaRefs>
 </ds:datastoreItem>
 </file>
</xml_diff>